<commit_message>
Début familiariser Angular 18
</commit_message>
<xml_diff>
--- a/remise3.docx
+++ b/remise3.docx
@@ -678,7 +678,7 @@
           <w:r>
             <w:fldChar w:fldCharType="separate"/>
           </w:r>
-          <w:hyperlink w:anchor="_Toc213659858" w:history="1">
+          <w:hyperlink w:anchor="_Toc213870517" w:history="1">
             <w:r>
               <w:rPr>
                 <w:rStyle w:val="Lienhypertexte"/>
@@ -706,7 +706,7 @@
                 <w:noProof/>
                 <w:webHidden/>
               </w:rPr>
-              <w:instrText xml:space="preserve"> PAGEREF _Toc213659858 \h </w:instrText>
+              <w:instrText xml:space="preserve"> PAGEREF _Toc213870517 \h </w:instrText>
             </w:r>
             <w:r>
               <w:rPr>
@@ -751,7 +751,7 @@
               <w14:ligatures w14:val="standardContextual"/>
             </w:rPr>
           </w:pPr>
-          <w:hyperlink w:anchor="_Toc213659859" w:history="1">
+          <w:hyperlink w:anchor="_Toc213870518" w:history="1">
             <w:r>
               <w:rPr>
                 <w:rStyle w:val="Lienhypertexte"/>
@@ -779,7 +779,7 @@
                 <w:noProof/>
                 <w:webHidden/>
               </w:rPr>
-              <w:instrText xml:space="preserve"> PAGEREF _Toc213659859 \h </w:instrText>
+              <w:instrText xml:space="preserve"> PAGEREF _Toc213870518 \h </w:instrText>
             </w:r>
             <w:r>
               <w:rPr>
@@ -824,7 +824,7 @@
               <w14:ligatures w14:val="standardContextual"/>
             </w:rPr>
           </w:pPr>
-          <w:hyperlink w:anchor="_Toc213659860" w:history="1">
+          <w:hyperlink w:anchor="_Toc213870519" w:history="1">
             <w:r>
               <w:rPr>
                 <w:rStyle w:val="Lienhypertexte"/>
@@ -852,7 +852,7 @@
                 <w:noProof/>
                 <w:webHidden/>
               </w:rPr>
-              <w:instrText xml:space="preserve"> PAGEREF _Toc213659860 \h </w:instrText>
+              <w:instrText xml:space="preserve"> PAGEREF _Toc213870519 \h </w:instrText>
             </w:r>
             <w:r>
               <w:rPr>
@@ -897,7 +897,7 @@
               <w14:ligatures w14:val="standardContextual"/>
             </w:rPr>
           </w:pPr>
-          <w:hyperlink w:anchor="_Toc213659861" w:history="1">
+          <w:hyperlink w:anchor="_Toc213870520" w:history="1">
             <w:r>
               <w:rPr>
                 <w:rStyle w:val="Lienhypertexte"/>
@@ -925,7 +925,7 @@
                 <w:noProof/>
                 <w:webHidden/>
               </w:rPr>
-              <w:instrText xml:space="preserve"> PAGEREF _Toc213659861 \h </w:instrText>
+              <w:instrText xml:space="preserve"> PAGEREF _Toc213870520 \h </w:instrText>
             </w:r>
             <w:r>
               <w:rPr>
@@ -970,7 +970,7 @@
               <w14:ligatures w14:val="standardContextual"/>
             </w:rPr>
           </w:pPr>
-          <w:hyperlink w:anchor="_Toc213659862" w:history="1">
+          <w:hyperlink w:anchor="_Toc213870521" w:history="1">
             <w:r>
               <w:rPr>
                 <w:rStyle w:val="Lienhypertexte"/>
@@ -998,7 +998,7 @@
                 <w:noProof/>
                 <w:webHidden/>
               </w:rPr>
-              <w:instrText xml:space="preserve"> PAGEREF _Toc213659862 \h </w:instrText>
+              <w:instrText xml:space="preserve"> PAGEREF _Toc213870521 \h </w:instrText>
             </w:r>
             <w:r>
               <w:rPr>
@@ -1043,7 +1043,7 @@
               <w14:ligatures w14:val="standardContextual"/>
             </w:rPr>
           </w:pPr>
-          <w:hyperlink w:anchor="_Toc213659863" w:history="1">
+          <w:hyperlink w:anchor="_Toc213870522" w:history="1">
             <w:r>
               <w:rPr>
                 <w:rStyle w:val="Lienhypertexte"/>
@@ -1071,7 +1071,7 @@
                 <w:noProof/>
                 <w:webHidden/>
               </w:rPr>
-              <w:instrText xml:space="preserve"> PAGEREF _Toc213659863 \h </w:instrText>
+              <w:instrText xml:space="preserve"> PAGEREF _Toc213870522 \h </w:instrText>
             </w:r>
             <w:r>
               <w:rPr>
@@ -1116,7 +1116,7 @@
               <w14:ligatures w14:val="standardContextual"/>
             </w:rPr>
           </w:pPr>
-          <w:hyperlink w:anchor="_Toc213659864" w:history="1">
+          <w:hyperlink w:anchor="_Toc213870523" w:history="1">
             <w:r>
               <w:rPr>
                 <w:rStyle w:val="Lienhypertexte"/>
@@ -1144,7 +1144,80 @@
                 <w:noProof/>
                 <w:webHidden/>
               </w:rPr>
-              <w:instrText xml:space="preserve"> PAGEREF _Toc213659864 \h </w:instrText>
+              <w:instrText xml:space="preserve"> PAGEREF _Toc213870523 \h </w:instrText>
+            </w:r>
+            <w:r>
+              <w:rPr>
+                <w:noProof/>
+                <w:webHidden/>
+              </w:rPr>
+            </w:r>
+            <w:r>
+              <w:rPr>
+                <w:noProof/>
+                <w:webHidden/>
+              </w:rPr>
+              <w:fldChar w:fldCharType="separate"/>
+            </w:r>
+            <w:r>
+              <w:rPr>
+                <w:noProof/>
+                <w:webHidden/>
+              </w:rPr>
+              <w:t>4</w:t>
+            </w:r>
+            <w:r>
+              <w:rPr>
+                <w:noProof/>
+                <w:webHidden/>
+              </w:rPr>
+              <w:fldChar w:fldCharType="end"/>
+            </w:r>
+          </w:hyperlink>
+        </w:p>
+        <w:p>
+          <w:pPr>
+            <w:pStyle w:val="TM3"/>
+            <w:tabs>
+              <w:tab w:val="right" w:leader="dot" w:pos="9622"/>
+            </w:tabs>
+            <w:rPr>
+              <w:noProof/>
+              <w:kern w:val="2"/>
+              <w:sz w:val="24"/>
+              <w:szCs w:val="24"/>
+              <w14:ligatures w14:val="standardContextual"/>
+            </w:rPr>
+          </w:pPr>
+          <w:hyperlink w:anchor="_Toc213870524" w:history="1">
+            <w:r>
+              <w:rPr>
+                <w:rStyle w:val="Lienhypertexte"/>
+                <w:noProof/>
+                <w:lang w:eastAsia="en-US"/>
+              </w:rPr>
+              <w:t>Angular 18</w:t>
+            </w:r>
+            <w:r>
+              <w:rPr>
+                <w:noProof/>
+                <w:webHidden/>
+              </w:rPr>
+              <w:tab/>
+            </w:r>
+            <w:r>
+              <w:rPr>
+                <w:noProof/>
+                <w:webHidden/>
+              </w:rPr>
+              <w:fldChar w:fldCharType="begin"/>
+            </w:r>
+            <w:r>
+              <w:rPr>
+                <w:noProof/>
+                <w:webHidden/>
+              </w:rPr>
+              <w:instrText xml:space="preserve"> PAGEREF _Toc213870524 \h </w:instrText>
             </w:r>
             <w:r>
               <w:rPr>
@@ -1189,7 +1262,7 @@
               <w14:ligatures w14:val="standardContextual"/>
             </w:rPr>
           </w:pPr>
-          <w:hyperlink w:anchor="_Toc213659865" w:history="1">
+          <w:hyperlink w:anchor="_Toc213870525" w:history="1">
             <w:r>
               <w:rPr>
                 <w:rStyle w:val="Lienhypertexte"/>
@@ -1217,7 +1290,7 @@
                 <w:noProof/>
                 <w:webHidden/>
               </w:rPr>
-              <w:instrText xml:space="preserve"> PAGEREF _Toc213659865 \h </w:instrText>
+              <w:instrText xml:space="preserve"> PAGEREF _Toc213870525 \h </w:instrText>
             </w:r>
             <w:r>
               <w:rPr>
@@ -1262,7 +1335,7 @@
               <w14:ligatures w14:val="standardContextual"/>
             </w:rPr>
           </w:pPr>
-          <w:hyperlink w:anchor="_Toc213659866" w:history="1">
+          <w:hyperlink w:anchor="_Toc213870526" w:history="1">
             <w:r>
               <w:rPr>
                 <w:rStyle w:val="Lienhypertexte"/>
@@ -1289,7 +1362,7 @@
                 <w:noProof/>
                 <w:webHidden/>
               </w:rPr>
-              <w:instrText xml:space="preserve"> PAGEREF _Toc213659866 \h </w:instrText>
+              <w:instrText xml:space="preserve"> PAGEREF _Toc213870526 \h </w:instrText>
             </w:r>
             <w:r>
               <w:rPr>
@@ -1334,7 +1407,7 @@
               <w14:ligatures w14:val="standardContextual"/>
             </w:rPr>
           </w:pPr>
-          <w:hyperlink w:anchor="_Toc213659867" w:history="1">
+          <w:hyperlink w:anchor="_Toc213870527" w:history="1">
             <w:r>
               <w:rPr>
                 <w:rStyle w:val="Lienhypertexte"/>
@@ -1362,7 +1435,7 @@
                 <w:noProof/>
                 <w:webHidden/>
               </w:rPr>
-              <w:instrText xml:space="preserve"> PAGEREF _Toc213659867 \h </w:instrText>
+              <w:instrText xml:space="preserve"> PAGEREF _Toc213870527 \h </w:instrText>
             </w:r>
             <w:r>
               <w:rPr>
@@ -1382,7 +1455,7 @@
                 <w:noProof/>
                 <w:webHidden/>
               </w:rPr>
-              <w:t>4</w:t>
+              <w:t>5</w:t>
             </w:r>
             <w:r>
               <w:rPr>
@@ -1407,7 +1480,7 @@
               <w14:ligatures w14:val="standardContextual"/>
             </w:rPr>
           </w:pPr>
-          <w:hyperlink w:anchor="_Toc213659868" w:history="1">
+          <w:hyperlink w:anchor="_Toc213870528" w:history="1">
             <w:r>
               <w:rPr>
                 <w:rStyle w:val="Lienhypertexte"/>
@@ -1435,7 +1508,7 @@
                 <w:noProof/>
                 <w:webHidden/>
               </w:rPr>
-              <w:instrText xml:space="preserve"> PAGEREF _Toc213659868 \h </w:instrText>
+              <w:instrText xml:space="preserve"> PAGEREF _Toc213870528 \h </w:instrText>
             </w:r>
             <w:r>
               <w:rPr>
@@ -1455,7 +1528,7 @@
                 <w:noProof/>
                 <w:webHidden/>
               </w:rPr>
-              <w:t>4</w:t>
+              <w:t>5</w:t>
             </w:r>
             <w:r>
               <w:rPr>
@@ -1480,7 +1553,7 @@
               <w14:ligatures w14:val="standardContextual"/>
             </w:rPr>
           </w:pPr>
-          <w:hyperlink w:anchor="_Toc213659869" w:history="1">
+          <w:hyperlink w:anchor="_Toc213870529" w:history="1">
             <w:r>
               <w:rPr>
                 <w:rStyle w:val="Lienhypertexte"/>
@@ -1508,7 +1581,7 @@
                 <w:noProof/>
                 <w:webHidden/>
               </w:rPr>
-              <w:instrText xml:space="preserve"> PAGEREF _Toc213659869 \h </w:instrText>
+              <w:instrText xml:space="preserve"> PAGEREF _Toc213870529 \h </w:instrText>
             </w:r>
             <w:r>
               <w:rPr>
@@ -1528,7 +1601,7 @@
                 <w:noProof/>
                 <w:webHidden/>
               </w:rPr>
-              <w:t>4</w:t>
+              <w:t>5</w:t>
             </w:r>
             <w:r>
               <w:rPr>
@@ -1553,7 +1626,7 @@
               <w14:ligatures w14:val="standardContextual"/>
             </w:rPr>
           </w:pPr>
-          <w:hyperlink w:anchor="_Toc213659870" w:history="1">
+          <w:hyperlink w:anchor="_Toc213870530" w:history="1">
             <w:r>
               <w:rPr>
                 <w:rStyle w:val="Lienhypertexte"/>
@@ -1581,7 +1654,7 @@
                 <w:noProof/>
                 <w:webHidden/>
               </w:rPr>
-              <w:instrText xml:space="preserve"> PAGEREF _Toc213659870 \h </w:instrText>
+              <w:instrText xml:space="preserve"> PAGEREF _Toc213870530 \h </w:instrText>
             </w:r>
             <w:r>
               <w:rPr>
@@ -1601,7 +1674,7 @@
                 <w:noProof/>
                 <w:webHidden/>
               </w:rPr>
-              <w:t>4</w:t>
+              <w:t>5</w:t>
             </w:r>
             <w:r>
               <w:rPr>
@@ -1626,7 +1699,7 @@
               <w14:ligatures w14:val="standardContextual"/>
             </w:rPr>
           </w:pPr>
-          <w:hyperlink w:anchor="_Toc213659871" w:history="1">
+          <w:hyperlink w:anchor="_Toc213870531" w:history="1">
             <w:r>
               <w:rPr>
                 <w:rStyle w:val="Lienhypertexte"/>
@@ -1654,7 +1727,7 @@
                 <w:noProof/>
                 <w:webHidden/>
               </w:rPr>
-              <w:instrText xml:space="preserve"> PAGEREF _Toc213659871 \h </w:instrText>
+              <w:instrText xml:space="preserve"> PAGEREF _Toc213870531 \h </w:instrText>
             </w:r>
             <w:r>
               <w:rPr>
@@ -1674,7 +1747,7 @@
                 <w:noProof/>
                 <w:webHidden/>
               </w:rPr>
-              <w:t>4</w:t>
+              <w:t>5</w:t>
             </w:r>
             <w:r>
               <w:rPr>
@@ -1699,7 +1772,7 @@
               <w14:ligatures w14:val="standardContextual"/>
             </w:rPr>
           </w:pPr>
-          <w:hyperlink w:anchor="_Toc213659872" w:history="1">
+          <w:hyperlink w:anchor="_Toc213870532" w:history="1">
             <w:r>
               <w:rPr>
                 <w:rStyle w:val="Lienhypertexte"/>
@@ -1727,7 +1800,7 @@
                 <w:noProof/>
                 <w:webHidden/>
               </w:rPr>
-              <w:instrText xml:space="preserve"> PAGEREF _Toc213659872 \h </w:instrText>
+              <w:instrText xml:space="preserve"> PAGEREF _Toc213870532 \h </w:instrText>
             </w:r>
             <w:r>
               <w:rPr>
@@ -1747,7 +1820,7 @@
                 <w:noProof/>
                 <w:webHidden/>
               </w:rPr>
-              <w:t>5</w:t>
+              <w:t>6</w:t>
             </w:r>
             <w:r>
               <w:rPr>
@@ -1772,7 +1845,7 @@
               <w14:ligatures w14:val="standardContextual"/>
             </w:rPr>
           </w:pPr>
-          <w:hyperlink w:anchor="_Toc213659873" w:history="1">
+          <w:hyperlink w:anchor="_Toc213870533" w:history="1">
             <w:r>
               <w:rPr>
                 <w:rStyle w:val="Lienhypertexte"/>
@@ -1800,7 +1873,7 @@
                 <w:noProof/>
                 <w:webHidden/>
               </w:rPr>
-              <w:instrText xml:space="preserve"> PAGEREF _Toc213659873 \h </w:instrText>
+              <w:instrText xml:space="preserve"> PAGEREF _Toc213870533 \h </w:instrText>
             </w:r>
             <w:r>
               <w:rPr>
@@ -1820,7 +1893,7 @@
                 <w:noProof/>
                 <w:webHidden/>
               </w:rPr>
-              <w:t>5</w:t>
+              <w:t>6</w:t>
             </w:r>
             <w:r>
               <w:rPr>
@@ -1870,7 +1943,7 @@
           <w:lang w:val="fr-FR" w:eastAsia="en-US"/>
         </w:rPr>
       </w:pPr>
-      <w:bookmarkStart w:id="0" w:name="_Toc213659858"/>
+      <w:bookmarkStart w:id="0" w:name="_Toc213870517"/>
       <w:r>
         <w:rPr>
           <w:lang w:val="fr-FR" w:eastAsia="en-US"/>
@@ -1893,7 +1966,7 @@
           <w:lang w:val="fr-FR" w:eastAsia="en-US"/>
         </w:rPr>
       </w:pPr>
-      <w:bookmarkStart w:id="1" w:name="_Toc213659859"/>
+      <w:bookmarkStart w:id="1" w:name="_Toc213870518"/>
       <w:r>
         <w:rPr>
           <w:lang w:val="fr-FR" w:eastAsia="en-US"/>
@@ -1909,7 +1982,7 @@
           <w:lang w:val="fr-FR" w:eastAsia="en-US"/>
         </w:rPr>
       </w:pPr>
-      <w:bookmarkStart w:id="2" w:name="_Toc213659860"/>
+      <w:bookmarkStart w:id="2" w:name="_Toc213870519"/>
       <w:r>
         <w:rPr>
           <w:lang w:val="fr-FR" w:eastAsia="en-US"/>
@@ -1944,7 +2017,7 @@
           <w:lang w:val="fr-FR" w:eastAsia="en-US"/>
         </w:rPr>
       </w:pPr>
-      <w:bookmarkStart w:id="3" w:name="_Toc213659861"/>
+      <w:bookmarkStart w:id="3" w:name="_Toc213870520"/>
       <w:r>
         <w:rPr>
           <w:lang w:val="fr-FR" w:eastAsia="en-US"/>
@@ -1985,7 +2058,7 @@
           <w:lang w:val="fr-FR" w:eastAsia="en-US"/>
         </w:rPr>
       </w:pPr>
-      <w:bookmarkStart w:id="4" w:name="_Toc213659862"/>
+      <w:bookmarkStart w:id="4" w:name="_Toc213870521"/>
       <w:r>
         <w:rPr>
           <w:lang w:val="fr-FR" w:eastAsia="en-US"/>
@@ -2020,9 +2093,117 @@
       <w:pPr>
         <w:spacing w:after="160" w:line="278" w:lineRule="auto"/>
         <w:rPr>
-          <w:lang w:eastAsia="en-US"/>
-        </w:rPr>
-      </w:pPr>
+          <w:b/>
+          <w:bCs/>
+          <w:lang w:eastAsia="en-US"/>
+        </w:rPr>
+      </w:pPr>
+      <w:r>
+        <w:rPr>
+          <w:b/>
+          <w:bCs/>
+          <w:lang w:eastAsia="en-US"/>
+        </w:rPr>
+        <w:t>Explorer et comparer différentes options technologiques.</w:t>
+      </w:r>
+    </w:p>
+    <w:p>
+      <w:pPr>
+        <w:spacing w:after="160" w:line="278" w:lineRule="auto"/>
+        <w:rPr>
+          <w:b/>
+          <w:bCs/>
+          <w:lang w:eastAsia="en-US"/>
+        </w:rPr>
+      </w:pPr>
+    </w:p>
+    <w:p>
+      <w:pPr>
+        <w:spacing w:after="160" w:line="278" w:lineRule="auto"/>
+        <w:rPr>
+          <w:b/>
+          <w:bCs/>
+          <w:lang w:eastAsia="en-US"/>
+        </w:rPr>
+      </w:pPr>
+      <w:r>
+        <w:rPr>
+          <w:b/>
+          <w:bCs/>
+          <w:lang w:eastAsia="en-US"/>
+        </w:rPr>
+        <w:t xml:space="preserve">Identifier leurs avantages, limites et domaines d’application. </w:t>
+      </w:r>
+    </w:p>
+    <w:p>
+      <w:pPr>
+        <w:spacing w:after="160" w:line="278" w:lineRule="auto"/>
+        <w:rPr>
+          <w:b/>
+          <w:bCs/>
+          <w:lang w:eastAsia="en-US"/>
+        </w:rPr>
+      </w:pPr>
+    </w:p>
+    <w:p>
+      <w:pPr>
+        <w:spacing w:after="160" w:line="278" w:lineRule="auto"/>
+        <w:rPr>
+          <w:b/>
+          <w:bCs/>
+          <w:lang w:eastAsia="en-US"/>
+        </w:rPr>
+      </w:pPr>
+      <w:r>
+        <w:rPr>
+          <w:b/>
+          <w:bCs/>
+          <w:lang w:eastAsia="en-US"/>
+        </w:rPr>
+        <w:t>Générer un plan d’exploration (objectifs, livrables, échéancier).</w:t>
+      </w:r>
+    </w:p>
+    <w:p>
+      <w:pPr>
+        <w:spacing w:after="160" w:line="278" w:lineRule="auto"/>
+        <w:rPr>
+          <w:lang w:eastAsia="en-US"/>
+        </w:rPr>
+      </w:pPr>
+      <w:r>
+        <w:rPr>
+          <w:lang w:eastAsia="en-US"/>
+        </w:rPr>
+        <w:t>Semaine 1 : Apprivoiser Angular 18 et _____</w:t>
+      </w:r>
+    </w:p>
+    <w:p>
+      <w:pPr>
+        <w:spacing w:after="160" w:line="278" w:lineRule="auto"/>
+        <w:rPr>
+          <w:lang w:eastAsia="en-US"/>
+        </w:rPr>
+      </w:pPr>
+      <w:r>
+        <w:rPr>
+          <w:lang w:eastAsia="en-US"/>
+        </w:rPr>
+        <w:t xml:space="preserve">Semaine 2 : </w:t>
+      </w:r>
+    </w:p>
+    <w:p>
+      <w:pPr>
+        <w:spacing w:after="160" w:line="278" w:lineRule="auto"/>
+        <w:rPr>
+          <w:lang w:eastAsia="en-US"/>
+        </w:rPr>
+      </w:pPr>
+      <w:r>
+        <w:rPr>
+          <w:lang w:eastAsia="en-US"/>
+        </w:rPr>
+        <w:t xml:space="preserve">Semaine 3 : </w:t>
+      </w:r>
       <w:r>
         <w:rPr>
           <w:lang w:eastAsia="en-US"/>
@@ -2037,7 +2218,7 @@
           <w:lang w:eastAsia="en-US"/>
         </w:rPr>
       </w:pPr>
-      <w:bookmarkStart w:id="5" w:name="_Toc213659863"/>
+      <w:bookmarkStart w:id="5" w:name="_Toc213870522"/>
       <w:r>
         <w:rPr>
           <w:lang w:eastAsia="en-US"/>
@@ -2060,7 +2241,7 @@
           <w:lang w:val="fr-FR" w:eastAsia="en-US"/>
         </w:rPr>
       </w:pPr>
-      <w:bookmarkStart w:id="6" w:name="_Toc213659864"/>
+      <w:bookmarkStart w:id="6" w:name="_Toc213870523"/>
       <w:r>
         <w:rPr>
           <w:lang w:val="fr-FR" w:eastAsia="en-US"/>
@@ -2072,7 +2253,7 @@
     <w:p>
       <w:pPr>
         <w:rPr>
-          <w:lang w:eastAsia="en-US"/>
+          <w:lang w:val="fr-FR" w:eastAsia="en-US"/>
         </w:rPr>
       </w:pPr>
       <w:r>
@@ -2087,6 +2268,209 @@
         </w:rPr>
         <w:t>Approfondissez vos connaissances sur la technologie choisie en explorant ses fonctionnalités, cas d’utilisation typiques et meilleures pratiques.</w:t>
       </w:r>
+      <w:r>
+        <w:rPr>
+          <w:lang w:eastAsia="en-US"/>
+        </w:rPr>
+        <w:t xml:space="preserve"> </w:t>
+      </w:r>
+      <w:r>
+        <w:rPr>
+          <w:lang w:eastAsia="en-US"/>
+        </w:rPr>
+        <w:t>Identifiez comment elle s’intègre avec d’autres outils ou environnements.</w:t>
+      </w:r>
+      <w:r>
+        <w:rPr>
+          <w:lang w:eastAsia="en-US"/>
+        </w:rPr>
+        <w:t>)</w:t>
+      </w:r>
+    </w:p>
+    <w:p>
+      <w:pPr>
+        <w:pStyle w:val="Titre3"/>
+        <w:rPr>
+          <w:lang w:eastAsia="en-US"/>
+        </w:rPr>
+      </w:pPr>
+      <w:bookmarkStart w:id="7" w:name="_Toc213870524"/>
+      <w:r>
+        <w:rPr>
+          <w:lang w:eastAsia="en-US"/>
+        </w:rPr>
+        <w:t>Angular 18</w:t>
+      </w:r>
+      <w:bookmarkEnd w:id="7"/>
+    </w:p>
+    <w:p>
+      <w:pPr>
+        <w:rPr>
+          <w:lang w:eastAsia="en-US"/>
+        </w:rPr>
+      </w:pPr>
+      <w:r>
+        <w:rPr>
+          <w:lang w:eastAsia="en-US"/>
+        </w:rPr>
+        <w:t>Angular 18 est une version majeure du framework web open source de Google. Elle apporte de</w:t>
+      </w:r>
+      <w:r>
+        <w:rPr>
+          <w:lang w:eastAsia="en-US"/>
+        </w:rPr>
+        <w:t>s</w:t>
+      </w:r>
+      <w:r>
+        <w:rPr>
+          <w:lang w:eastAsia="en-US"/>
+        </w:rPr>
+        <w:t xml:space="preserve"> améliorations en performance, réactivité et outillage, tout en simplifiant le développement avec des nouveautés comme les composants autonomes (</w:t>
+      </w:r>
+      <w:r>
+        <w:rPr>
+          <w:i/>
+          <w:iCs/>
+          <w:lang w:eastAsia="en-US"/>
+        </w:rPr>
+        <w:t>standalone components</w:t>
+      </w:r>
+      <w:r>
+        <w:rPr>
+          <w:lang w:eastAsia="en-US"/>
+        </w:rPr>
+        <w:t xml:space="preserve">) et la possibilité de stocker la sortie d'un </w:t>
+      </w:r>
+      <w:r>
+        <w:rPr>
+          <w:i/>
+          <w:iCs/>
+          <w:lang w:eastAsia="en-US"/>
+        </w:rPr>
+        <w:t>pipe async</w:t>
+      </w:r>
+      <w:r>
+        <w:rPr>
+          <w:lang w:eastAsia="en-US"/>
+        </w:rPr>
+        <w:t> dans une variable avec la syntaxe </w:t>
+      </w:r>
+      <w:r>
+        <w:rPr>
+          <w:i/>
+          <w:iCs/>
+          <w:lang w:eastAsia="en-US"/>
+        </w:rPr>
+        <w:t>@let</w:t>
+      </w:r>
+      <w:r>
+        <w:rPr>
+          <w:lang w:eastAsia="en-US"/>
+        </w:rPr>
+        <w:t>.</w:t>
+      </w:r>
+    </w:p>
+    <w:p>
+      <w:pPr>
+        <w:rPr>
+          <w:lang w:eastAsia="en-US"/>
+        </w:rPr>
+      </w:pPr>
+      <w:r>
+        <w:rPr>
+          <w:lang w:eastAsia="en-US"/>
+        </w:rPr>
+        <w:t>Ce framework est utilisé pour créer des applications web modernes et performantes, comme des SPA (</w:t>
+      </w:r>
+      <w:r>
+        <w:rPr>
+          <w:i/>
+          <w:iCs/>
+          <w:lang w:eastAsia="en-US"/>
+        </w:rPr>
+        <w:t>Single Page Applications</w:t>
+      </w:r>
+      <w:r>
+        <w:rPr>
+          <w:lang w:eastAsia="en-US"/>
+        </w:rPr>
+        <w:t xml:space="preserve">). Il facilite la gestion d’état grâce aux nouveaux signaux réactifs et offre une meilleure composabilité pour les interfaces </w:t>
+      </w:r>
+      <w:r>
+        <w:rPr>
+          <w:lang w:eastAsia="en-US"/>
+        </w:rPr>
+        <w:t>complexes.</w:t>
+      </w:r>
+      <w:r>
+        <w:rPr>
+          <w:lang w:eastAsia="en-US"/>
+        </w:rPr>
+        <w:t xml:space="preserve"> Ses utilisations typiques incluent des applications nécessitant une interface utilisateur réactive, un rendu rapide et une bonne scalabilité, comme des tableaux de bord, des plateformes d'e-commerce ou des applications internes. Les développeurs l'exploitent pour optimiser le chargement des pages, améliorer la composabilité</w:t>
+      </w:r>
+      <w:r>
+        <w:rPr>
+          <w:lang w:eastAsia="en-US"/>
+        </w:rPr>
+        <w:t xml:space="preserve"> </w:t>
+      </w:r>
+      <w:r>
+        <w:rPr>
+          <w:lang w:eastAsia="en-US"/>
+        </w:rPr>
+        <w:t>et simplifier le débogage. </w:t>
+      </w:r>
+    </w:p>
+    <w:p>
+      <w:pPr>
+        <w:rPr>
+          <w:lang w:eastAsia="en-US"/>
+        </w:rPr>
+      </w:pPr>
+      <w:r>
+        <w:rPr>
+          <w:lang w:eastAsia="en-US"/>
+        </w:rPr>
+        <w:t>Les</w:t>
+      </w:r>
+      <w:r>
+        <w:rPr>
+          <w:lang w:eastAsia="en-US"/>
+        </w:rPr>
+        <w:t xml:space="preserve"> meilleures pratiques incluent l'utilisation des nouvelles fonctionnalités comme le Control Flow et les composants autonomes, l'adoption de la gestion d'état avec les signaux</w:t>
+      </w:r>
+      <w:r>
+        <w:rPr>
+          <w:lang w:eastAsia="en-US"/>
+        </w:rPr>
+        <w:t xml:space="preserve"> et</w:t>
+      </w:r>
+      <w:r>
+        <w:rPr>
+          <w:lang w:eastAsia="en-US"/>
+        </w:rPr>
+        <w:t xml:space="preserve"> l'optimisation des performances grâce au </w:t>
+      </w:r>
+      <w:r>
+        <w:rPr>
+          <w:i/>
+          <w:iCs/>
+          <w:lang w:eastAsia="en-US"/>
+        </w:rPr>
+        <w:t>lazy loading</w:t>
+      </w:r>
+      <w:r>
+        <w:rPr>
+          <w:lang w:eastAsia="en-US"/>
+        </w:rPr>
+        <w:t xml:space="preserve">. </w:t>
+      </w:r>
+      <w:r>
+        <w:rPr>
+          <w:lang w:eastAsia="en-US"/>
+        </w:rPr>
+        <w:t>De plus, il est important de maintenir une structure de projet propre et de sécuriser les applications contre les failles. </w:t>
+      </w:r>
     </w:p>
     <w:p>
       <w:pPr>
@@ -2098,7 +2482,163 @@
         <w:rPr>
           <w:lang w:eastAsia="en-US"/>
         </w:rPr>
-        <w:t>Identifiez comment elle s’intègre avec d’autres outils ou environnements.</w:t>
+        <w:t>Angular 18 s’intègre facilement avec de nombreux outils et environnements modernes. Il fonctionne bien avec des backends comme Node.js, Laravel ou Firebase grâce à ses services HTTP, et s’appuie sur des outils de développement tels que VS Code, Git ou Docker.</w:t>
+      </w:r>
+    </w:p>
+    <w:p>
+      <w:pPr>
+        <w:pStyle w:val="Titre2"/>
+        <w:rPr>
+          <w:lang w:val="fr-FR" w:eastAsia="en-US"/>
+        </w:rPr>
+      </w:pPr>
+      <w:bookmarkStart w:id="8" w:name="_Toc213870525"/>
+      <w:r>
+        <w:rPr>
+          <w:lang w:val="fr-FR" w:eastAsia="en-US"/>
+        </w:rPr>
+        <w:t>Principales découvertes</w:t>
+      </w:r>
+      <w:bookmarkEnd w:id="8"/>
+    </w:p>
+    <w:p>
+      <w:pPr>
+        <w:pStyle w:val="Paragraphedeliste"/>
+        <w:numPr>
+          <w:ilvl w:val="0"/>
+          <w:numId w:val="18"/>
+        </w:numPr>
+        <w:rPr>
+          <w:lang w:val="fr-FR" w:eastAsia="en-US"/>
+        </w:rPr>
+      </w:pPr>
+      <w:r>
+        <w:rPr>
+          <w:lang w:val="fr-FR" w:eastAsia="en-US"/>
+        </w:rPr>
+        <w:t>Angular 18 est un framework</w:t>
+      </w:r>
+      <w:r>
+        <w:rPr>
+          <w:lang w:val="fr-FR" w:eastAsia="en-US"/>
+        </w:rPr>
+        <w:t xml:space="preserve"> web open source</w:t>
+      </w:r>
+      <w:r>
+        <w:rPr>
+          <w:lang w:val="fr-FR" w:eastAsia="en-US"/>
+        </w:rPr>
+        <w:t xml:space="preserve"> complet créé par Google</w:t>
+      </w:r>
+      <w:r>
+        <w:rPr>
+          <w:lang w:val="fr-FR" w:eastAsia="en-US"/>
+        </w:rPr>
+        <w:t>.</w:t>
+      </w:r>
+    </w:p>
+    <w:p>
+      <w:pPr>
+        <w:pStyle w:val="Paragraphedeliste"/>
+        <w:numPr>
+          <w:ilvl w:val="0"/>
+          <w:numId w:val="18"/>
+        </w:numPr>
+        <w:rPr>
+          <w:lang w:val="fr-FR" w:eastAsia="en-US"/>
+        </w:rPr>
+      </w:pPr>
+      <w:r>
+        <w:rPr>
+          <w:lang w:val="fr-FR" w:eastAsia="en-US"/>
+        </w:rPr>
+        <w:t xml:space="preserve">C’est basé sur </w:t>
+      </w:r>
+      <w:proofErr w:type="spellStart"/>
+      <w:r>
+        <w:rPr>
+          <w:lang w:val="fr-FR" w:eastAsia="en-US"/>
+        </w:rPr>
+        <w:t>TypeScript</w:t>
+      </w:r>
+      <w:proofErr w:type="spellEnd"/>
+      <w:r>
+        <w:rPr>
+          <w:lang w:val="fr-FR" w:eastAsia="en-US"/>
+        </w:rPr>
+        <w:t xml:space="preserve"> pour ajouter de la structure et de la sécurité</w:t>
+      </w:r>
+      <w:r>
+        <w:rPr>
+          <w:lang w:val="fr-FR" w:eastAsia="en-US"/>
+        </w:rPr>
+        <w:t>.</w:t>
+      </w:r>
+    </w:p>
+    <w:p>
+      <w:pPr>
+        <w:pStyle w:val="Paragraphedeliste"/>
+        <w:numPr>
+          <w:ilvl w:val="0"/>
+          <w:numId w:val="18"/>
+        </w:numPr>
+        <w:rPr>
+          <w:lang w:val="fr-FR" w:eastAsia="en-US"/>
+        </w:rPr>
+      </w:pPr>
+      <w:r>
+        <w:rPr>
+          <w:lang w:val="fr-FR" w:eastAsia="en-US"/>
+        </w:rPr>
+        <w:t>Architecture basée sur les composants, donc chaque partie est modulaire et réutilisable.</w:t>
+      </w:r>
+    </w:p>
+    <w:p>
+      <w:pPr>
+        <w:pStyle w:val="Titre2"/>
+        <w:rPr>
+          <w:lang w:val="fr-FR" w:eastAsia="en-US"/>
+        </w:rPr>
+      </w:pPr>
+      <w:bookmarkStart w:id="9" w:name="_Toc213870526"/>
+      <w:r>
+        <w:t>Clarifications</w:t>
+      </w:r>
+      <w:bookmarkEnd w:id="9"/>
+      <w:r>
+        <w:t xml:space="preserve"> </w:t>
+      </w:r>
+    </w:p>
+    <w:p>
+      <w:pPr>
+        <w:rPr>
+          <w:lang w:eastAsia="en-US"/>
+        </w:rPr>
+      </w:pPr>
+      <w:r>
+        <w:rPr>
+          <w:lang w:eastAsia="en-US"/>
+        </w:rPr>
+        <w:t>Utilisation de l’IA :</w:t>
+      </w:r>
+    </w:p>
+    <w:p>
+      <w:pPr>
+        <w:rPr>
+          <w:lang w:eastAsia="en-US"/>
+        </w:rPr>
+      </w:pPr>
+      <w:r>
+        <w:rPr>
+          <w:lang w:val="fr-FR" w:eastAsia="en-US"/>
+        </w:rPr>
+        <w:t>(</w:t>
+      </w:r>
+      <w:r>
+        <w:rPr>
+          <w:lang w:eastAsia="en-US"/>
+        </w:rPr>
+        <w:t>Clarifier des concepts complexes à l’aide de l’IA. Générer des explications, schémas ou comparaisons techniques.</w:t>
       </w:r>
       <w:r>
         <w:rPr>
@@ -2110,6 +2650,427 @@
     <w:p>
       <w:pPr>
         <w:rPr>
+          <w:lang w:eastAsia="en-US"/>
+        </w:rPr>
+      </w:pPr>
+      <w:r>
+        <w:rPr>
+          <w:b/>
+          <w:bCs/>
+          <w:lang w:eastAsia="en-US"/>
+        </w:rPr>
+        <w:lastRenderedPageBreak/>
+        <w:t>C</w:t>
+      </w:r>
+      <w:r>
+        <w:rPr>
+          <w:b/>
+          <w:bCs/>
+          <w:lang w:eastAsia="en-US"/>
+        </w:rPr>
+        <w:t>omposants autonomes</w:t>
+      </w:r>
+      <w:r>
+        <w:rPr>
+          <w:lang w:eastAsia="en-US"/>
+        </w:rPr>
+        <w:t xml:space="preserve"> : </w:t>
+      </w:r>
+      <w:r>
+        <w:rPr>
+          <w:lang w:eastAsia="en-US"/>
+        </w:rPr>
+        <w:t>C</w:t>
+      </w:r>
+      <w:r>
+        <w:rPr>
+          <w:lang w:eastAsia="en-US"/>
+        </w:rPr>
+        <w:t>omposants qui n’ont pas besoin d’être déclarés dans un module pour fonctionner.</w:t>
+      </w:r>
+    </w:p>
+    <w:p>
+      <w:pPr>
+        <w:rPr>
+          <w:lang w:eastAsia="en-US"/>
+        </w:rPr>
+      </w:pPr>
+      <w:r>
+        <w:rPr>
+          <w:b/>
+          <w:bCs/>
+          <w:lang w:eastAsia="en-US"/>
+        </w:rPr>
+        <w:t>S</w:t>
+      </w:r>
+      <w:r>
+        <w:rPr>
+          <w:b/>
+          <w:bCs/>
+          <w:lang w:eastAsia="en-US"/>
+        </w:rPr>
+        <w:t xml:space="preserve">ortie d'un </w:t>
+      </w:r>
+      <w:r>
+        <w:rPr>
+          <w:b/>
+          <w:bCs/>
+          <w:i/>
+          <w:iCs/>
+          <w:lang w:eastAsia="en-US"/>
+        </w:rPr>
+        <w:t>pipe async</w:t>
+      </w:r>
+      <w:r>
+        <w:rPr>
+          <w:lang w:eastAsia="en-US"/>
+        </w:rPr>
+        <w:t> : Valeur</w:t>
+      </w:r>
+      <w:r>
+        <w:rPr>
+          <w:b/>
+          <w:bCs/>
+          <w:lang w:eastAsia="en-US"/>
+        </w:rPr>
+        <w:t xml:space="preserve"> </w:t>
+      </w:r>
+      <w:r>
+        <w:rPr>
+          <w:lang w:eastAsia="en-US"/>
+        </w:rPr>
+        <w:t>finale d’une donnée asynchrone.</w:t>
+      </w:r>
+    </w:p>
+    <w:p>
+      <w:pPr>
+        <w:rPr>
+          <w:lang w:eastAsia="en-US"/>
+        </w:rPr>
+      </w:pPr>
+      <w:r>
+        <w:rPr>
+          <w:b/>
+          <w:bCs/>
+          <w:lang w:eastAsia="en-US"/>
+        </w:rPr>
+        <w:t>SPA</w:t>
+      </w:r>
+      <w:r>
+        <w:rPr>
+          <w:b/>
+          <w:bCs/>
+          <w:lang w:eastAsia="en-US"/>
+        </w:rPr>
+        <w:t> :</w:t>
+      </w:r>
+      <w:r>
+        <w:rPr>
+          <w:b/>
+          <w:bCs/>
+        </w:rPr>
+        <w:t xml:space="preserve"> </w:t>
+      </w:r>
+      <w:r>
+        <w:rPr>
+          <w:lang w:eastAsia="en-US"/>
+        </w:rPr>
+        <w:t>U</w:t>
+      </w:r>
+      <w:r>
+        <w:rPr>
+          <w:lang w:eastAsia="en-US"/>
+        </w:rPr>
+        <w:t>ne application web qui charge une seule page HTML et met à jour son contenu dynamiquement sans recharger toute la page à chaque action</w:t>
+      </w:r>
+      <w:r>
+        <w:rPr>
+          <w:lang w:eastAsia="en-US"/>
+        </w:rPr>
+        <w:t>. (</w:t>
+      </w:r>
+      <w:r>
+        <w:rPr>
+          <w:lang w:eastAsia="en-US"/>
+        </w:rPr>
+        <w:t>Single Page Application)</w:t>
+      </w:r>
+    </w:p>
+    <w:p>
+      <w:pPr>
+        <w:rPr>
+          <w:lang w:eastAsia="en-US"/>
+        </w:rPr>
+      </w:pPr>
+      <w:r>
+        <w:rPr>
+          <w:b/>
+          <w:bCs/>
+          <w:lang w:eastAsia="en-US"/>
+        </w:rPr>
+        <w:t>S</w:t>
+      </w:r>
+      <w:r>
+        <w:rPr>
+          <w:b/>
+          <w:bCs/>
+          <w:lang w:eastAsia="en-US"/>
+        </w:rPr>
+        <w:t>ignaux réactifs</w:t>
+      </w:r>
+      <w:r>
+        <w:rPr>
+          <w:lang w:eastAsia="en-US"/>
+        </w:rPr>
+        <w:t> :</w:t>
+      </w:r>
+      <w:r>
+        <w:rPr>
+          <w:lang w:eastAsia="en-US"/>
+        </w:rPr>
+        <w:t xml:space="preserve"> </w:t>
+      </w:r>
+      <w:r>
+        <w:rPr>
+          <w:lang w:eastAsia="en-US"/>
+        </w:rPr>
+        <w:t>V</w:t>
+      </w:r>
+      <w:r>
+        <w:rPr>
+          <w:lang w:eastAsia="en-US"/>
+        </w:rPr>
+        <w:t>aleurs qui “réagissent” automatiquement aux changements.</w:t>
+      </w:r>
+    </w:p>
+    <w:p>
+      <w:pPr>
+        <w:rPr>
+          <w:lang w:eastAsia="en-US"/>
+        </w:rPr>
+      </w:pPr>
+      <w:r>
+        <w:rPr>
+          <w:b/>
+          <w:bCs/>
+          <w:lang w:eastAsia="en-US"/>
+        </w:rPr>
+        <w:t>C</w:t>
+      </w:r>
+      <w:r>
+        <w:rPr>
+          <w:b/>
+          <w:bCs/>
+          <w:lang w:eastAsia="en-US"/>
+        </w:rPr>
+        <w:t>omposabilité</w:t>
+      </w:r>
+      <w:r>
+        <w:rPr>
+          <w:lang w:eastAsia="en-US"/>
+        </w:rPr>
+        <w:t> :</w:t>
+      </w:r>
+      <w:r>
+        <w:rPr>
+          <w:lang w:eastAsia="en-US"/>
+        </w:rPr>
+        <w:t xml:space="preserve"> </w:t>
+      </w:r>
+      <w:r>
+        <w:rPr>
+          <w:lang w:eastAsia="en-US"/>
+        </w:rPr>
+        <w:t>C</w:t>
+      </w:r>
+      <w:r>
+        <w:rPr>
+          <w:lang w:eastAsia="en-US"/>
+        </w:rPr>
+        <w:t>apacité à être construit à partir de composants indépendants et réutilisables</w:t>
+      </w:r>
+      <w:r>
+        <w:rPr>
+          <w:lang w:eastAsia="en-US"/>
+        </w:rPr>
+        <w:t>.</w:t>
+      </w:r>
+    </w:p>
+    <w:p>
+      <w:pPr>
+        <w:rPr>
+          <w:lang w:eastAsia="en-US"/>
+        </w:rPr>
+      </w:pPr>
+      <w:r>
+        <w:rPr>
+          <w:b/>
+          <w:bCs/>
+          <w:i/>
+          <w:iCs/>
+          <w:lang w:eastAsia="en-US"/>
+        </w:rPr>
+        <w:t>Control Flow</w:t>
+      </w:r>
+      <w:r>
+        <w:rPr>
+          <w:lang w:eastAsia="en-US"/>
+        </w:rPr>
+        <w:t xml:space="preserve"> </w:t>
+      </w:r>
+      <w:r>
+        <w:rPr>
+          <w:lang w:eastAsia="en-US"/>
+        </w:rPr>
+        <w:t>:</w:t>
+      </w:r>
+      <w:r>
+        <w:rPr>
+          <w:lang w:eastAsia="en-US"/>
+        </w:rPr>
+        <w:t xml:space="preserve"> P</w:t>
+      </w:r>
+      <w:r>
+        <w:rPr>
+          <w:lang w:eastAsia="en-US"/>
+        </w:rPr>
+        <w:t>ermet de contrôler l’affichage ou le comportement des éléments dans le template en fonction de conditions ou de boucles</w:t>
+      </w:r>
+      <w:r>
+        <w:rPr>
+          <w:lang w:eastAsia="en-US"/>
+        </w:rPr>
+        <w:t>. (Flux de contrôle)</w:t>
+      </w:r>
+    </w:p>
+    <w:p>
+      <w:pPr>
+        <w:rPr>
+          <w:lang w:eastAsia="en-US"/>
+        </w:rPr>
+      </w:pPr>
+      <w:r>
+        <w:rPr>
+          <w:b/>
+          <w:bCs/>
+          <w:i/>
+          <w:iCs/>
+          <w:lang w:eastAsia="en-US"/>
+        </w:rPr>
+        <w:t>L</w:t>
+      </w:r>
+      <w:r>
+        <w:rPr>
+          <w:b/>
+          <w:bCs/>
+          <w:i/>
+          <w:iCs/>
+          <w:lang w:eastAsia="en-US"/>
+        </w:rPr>
+        <w:t>azy loading</w:t>
+      </w:r>
+      <w:r>
+        <w:rPr>
+          <w:i/>
+          <w:iCs/>
+          <w:lang w:eastAsia="en-US"/>
+        </w:rPr>
+        <w:t xml:space="preserve"> </w:t>
+      </w:r>
+      <w:r>
+        <w:rPr>
+          <w:lang w:eastAsia="en-US"/>
+        </w:rPr>
+        <w:t>:</w:t>
+      </w:r>
+      <w:r>
+        <w:rPr>
+          <w:lang w:eastAsia="en-US"/>
+        </w:rPr>
+        <w:t xml:space="preserve"> </w:t>
+      </w:r>
+      <w:r>
+        <w:rPr>
+          <w:lang w:eastAsia="en-US"/>
+        </w:rPr>
+        <w:t>Charger</w:t>
+      </w:r>
+      <w:r>
+        <w:rPr>
+          <w:lang w:eastAsia="en-US"/>
+        </w:rPr>
+        <w:t xml:space="preserve"> une partie de l’application que lorsque c’est nécessaire, au lieu de tout charger au démarrage.</w:t>
+      </w:r>
+    </w:p>
+    <w:p>
+      <w:pPr>
+        <w:pStyle w:val="Titre2"/>
+        <w:rPr>
+          <w:lang w:eastAsia="en-US"/>
+        </w:rPr>
+      </w:pPr>
+      <w:bookmarkStart w:id="10" w:name="_Toc213870527"/>
+      <w:r>
+        <w:rPr>
+          <w:lang w:eastAsia="en-US"/>
+        </w:rPr>
+        <w:t>Ressources</w:t>
+      </w:r>
+      <w:bookmarkEnd w:id="10"/>
+    </w:p>
+    <w:p>
+      <w:pPr>
+        <w:rPr>
+          <w:lang w:eastAsia="en-US"/>
+        </w:rPr>
+      </w:pPr>
+      <w:r>
+        <w:rPr>
+          <w:lang w:eastAsia="en-US"/>
+        </w:rPr>
+        <w:t>Utilisation de l’IA :</w:t>
+      </w:r>
+    </w:p>
+    <w:p>
+      <w:pPr>
+        <w:rPr>
+          <w:lang w:eastAsia="en-US"/>
+        </w:rPr>
+      </w:pPr>
+      <w:r>
+        <w:rPr>
+          <w:lang w:eastAsia="en-US"/>
+        </w:rPr>
+        <w:t>(</w:t>
+      </w:r>
+      <w:r>
+        <w:rPr>
+          <w:lang w:eastAsia="en-US"/>
+        </w:rPr>
+        <w:t>Rechercher et résumer des ressources d’apprentissage (tutoriels, guides, documentation</w:t>
+      </w:r>
+      <w:r>
+        <w:rPr>
+          <w:lang w:eastAsia="en-US"/>
+        </w:rPr>
+        <w:t xml:space="preserve"> </w:t>
+      </w:r>
+      <w:r>
+        <w:rPr>
+          <w:lang w:eastAsia="en-US"/>
+        </w:rPr>
+        <w:t>technique.</w:t>
+      </w:r>
+      <w:r>
+        <w:rPr>
+          <w:lang w:eastAsia="en-US"/>
+        </w:rPr>
+        <w:t>)</w:t>
+      </w:r>
+    </w:p>
+    <w:p>
+      <w:pPr>
+        <w:rPr>
           <w:lang w:val="fr-FR" w:eastAsia="en-US"/>
         </w:rPr>
       </w:pPr>
@@ -2121,14 +3082,14 @@
           <w:lang w:val="fr-FR" w:eastAsia="en-US"/>
         </w:rPr>
       </w:pPr>
-      <w:bookmarkStart w:id="7" w:name="_Toc213659865"/>
+      <w:bookmarkStart w:id="11" w:name="_Toc213870528"/>
       <w:r>
         <w:rPr>
           <w:lang w:val="fr-FR" w:eastAsia="en-US"/>
         </w:rPr>
-        <w:t>Principales découvertes</w:t>
-      </w:r>
-      <w:bookmarkEnd w:id="7"/>
+        <w:t>Apport de l’AI dans le processus</w:t>
+      </w:r>
+      <w:bookmarkEnd w:id="11"/>
     </w:p>
     <w:p>
       <w:pPr>
@@ -2144,118 +3105,42 @@
           <w:lang w:val="fr-FR" w:eastAsia="en-US"/>
         </w:rPr>
       </w:pPr>
-      <w:bookmarkStart w:id="8" w:name="_Toc213659866"/>
-      <w:r>
-        <w:t>Clarifications</w:t>
-      </w:r>
-      <w:bookmarkEnd w:id="8"/>
-      <w:r>
+      <w:bookmarkStart w:id="12" w:name="_Toc213870529"/>
+      <w:r>
+        <w:rPr>
+          <w:lang w:val="fr-FR" w:eastAsia="en-US"/>
+        </w:rPr>
+        <w:t>Réflexions critique</w:t>
+      </w:r>
+      <w:bookmarkEnd w:id="12"/>
+      <w:r>
+        <w:rPr>
+          <w:lang w:val="fr-FR" w:eastAsia="en-US"/>
+        </w:rPr>
         <w:t xml:space="preserve"> </w:t>
       </w:r>
     </w:p>
     <w:p>
       <w:pPr>
-        <w:rPr>
-          <w:lang w:eastAsia="en-US"/>
-        </w:rPr>
-      </w:pPr>
-      <w:r>
-        <w:rPr>
-          <w:lang w:eastAsia="en-US"/>
-        </w:rPr>
-        <w:t>Utilisation de l’IA :</w:t>
-      </w:r>
-    </w:p>
-    <w:p>
-      <w:pPr>
-        <w:rPr>
-          <w:lang w:eastAsia="en-US"/>
-        </w:rPr>
-      </w:pPr>
-      <w:r>
+        <w:pStyle w:val="Titre3"/>
         <w:rPr>
           <w:lang w:val="fr-FR" w:eastAsia="en-US"/>
         </w:rPr>
-        <w:t>(</w:t>
-      </w:r>
-      <w:r>
-        <w:rPr>
-          <w:lang w:eastAsia="en-US"/>
-        </w:rPr>
-        <w:t>Clarifier des concepts complexes à l’aide de l’IA. Générer des explications, schémas ou comparaisons techniques.</w:t>
-      </w:r>
-      <w:r>
-        <w:rPr>
-          <w:lang w:eastAsia="en-US"/>
-        </w:rPr>
-        <w:t>)</w:t>
-      </w:r>
-    </w:p>
-    <w:p>
-      <w:pPr>
-        <w:pStyle w:val="Titre2"/>
-        <w:rPr>
-          <w:lang w:eastAsia="en-US"/>
-        </w:rPr>
-      </w:pPr>
-      <w:bookmarkStart w:id="9" w:name="_Toc213659867"/>
-      <w:r>
-        <w:rPr>
-          <w:lang w:eastAsia="en-US"/>
-        </w:rPr>
-        <w:t>Ressources</w:t>
-      </w:r>
-      <w:bookmarkEnd w:id="9"/>
-    </w:p>
-    <w:p>
-      <w:pPr>
-        <w:rPr>
-          <w:lang w:eastAsia="en-US"/>
-        </w:rPr>
-      </w:pPr>
-      <w:r>
-        <w:rPr>
-          <w:lang w:eastAsia="en-US"/>
-        </w:rPr>
-        <w:t>Utilisation de l’IA :</w:t>
-      </w:r>
-    </w:p>
-    <w:p>
-      <w:pPr>
-        <w:rPr>
-          <w:lang w:eastAsia="en-US"/>
-        </w:rPr>
-      </w:pPr>
-      <w:r>
-        <w:rPr>
-          <w:lang w:eastAsia="en-US"/>
-        </w:rPr>
-        <w:t>(</w:t>
-      </w:r>
-      <w:r>
-        <w:rPr>
-          <w:lang w:eastAsia="en-US"/>
-        </w:rPr>
-        <w:t>Rechercher et résumer des ressources d’apprentissage (tutoriels, guides, documentation</w:t>
-      </w:r>
-      <w:r>
-        <w:rPr>
-          <w:lang w:eastAsia="en-US"/>
+      </w:pPr>
+      <w:bookmarkStart w:id="13" w:name="_Toc213870530"/>
+      <w:r>
+        <w:rPr>
+          <w:lang w:val="fr-FR" w:eastAsia="en-US"/>
+        </w:rPr>
+        <w:t>Sur les limites de la technologie</w:t>
+      </w:r>
+      <w:bookmarkEnd w:id="13"/>
+      <w:r>
+        <w:rPr>
+          <w:lang w:val="fr-FR" w:eastAsia="en-US"/>
         </w:rPr>
         <w:t xml:space="preserve"> </w:t>
       </w:r>
-      <w:r>
-        <w:rPr>
-          <w:lang w:eastAsia="en-US"/>
-        </w:rPr>
-        <w:t>technique.</w:t>
-      </w:r>
-      <w:r>
-        <w:rPr>
-          <w:lang w:eastAsia="en-US"/>
-        </w:rPr>
-        <w:t>)</w:t>
-      </w:r>
     </w:p>
     <w:p>
       <w:pPr>
@@ -2266,116 +3151,42 @@
     </w:p>
     <w:p>
       <w:pPr>
-        <w:pStyle w:val="Titre2"/>
+        <w:pStyle w:val="Titre3"/>
         <w:rPr>
           <w:lang w:val="fr-FR" w:eastAsia="en-US"/>
         </w:rPr>
       </w:pPr>
-      <w:bookmarkStart w:id="10" w:name="_Toc213659868"/>
+      <w:bookmarkStart w:id="14" w:name="_Toc213870531"/>
       <w:r>
         <w:rPr>
           <w:lang w:val="fr-FR" w:eastAsia="en-US"/>
         </w:rPr>
-        <w:t>Apport de l’AI dans le processus</w:t>
-      </w:r>
-      <w:bookmarkEnd w:id="10"/>
-    </w:p>
-    <w:p>
-      <w:pPr>
+        <w:t>Sur le potentiel de la technologie</w:t>
+      </w:r>
+      <w:bookmarkEnd w:id="14"/>
+    </w:p>
+    <w:p>
+      <w:pPr>
+        <w:spacing w:after="160" w:line="278" w:lineRule="auto"/>
         <w:rPr>
           <w:lang w:val="fr-FR" w:eastAsia="en-US"/>
         </w:rPr>
       </w:pPr>
-    </w:p>
-    <w:p>
-      <w:pPr>
-        <w:pStyle w:val="Titre2"/>
+      <w:r>
         <w:rPr>
           <w:lang w:val="fr-FR" w:eastAsia="en-US"/>
         </w:rPr>
-      </w:pPr>
-      <w:bookmarkStart w:id="11" w:name="_Toc213659869"/>
-      <w:r>
+        <w:br w:type="page"/>
+      </w:r>
+    </w:p>
+    <w:p>
+      <w:pPr>
+        <w:pStyle w:val="Titre1"/>
         <w:rPr>
           <w:lang w:val="fr-FR" w:eastAsia="en-US"/>
         </w:rPr>
-        <w:t>Réflexions critique</w:t>
-      </w:r>
-      <w:bookmarkEnd w:id="11"/>
-      <w:r>
-        <w:rPr>
-          <w:lang w:val="fr-FR" w:eastAsia="en-US"/>
-        </w:rPr>
-        <w:t xml:space="preserve"> </w:t>
-      </w:r>
-    </w:p>
-    <w:p>
-      <w:pPr>
-        <w:pStyle w:val="Titre3"/>
-        <w:rPr>
-          <w:lang w:val="fr-FR" w:eastAsia="en-US"/>
-        </w:rPr>
-      </w:pPr>
-      <w:bookmarkStart w:id="12" w:name="_Toc213659870"/>
-      <w:r>
-        <w:rPr>
-          <w:lang w:val="fr-FR" w:eastAsia="en-US"/>
-        </w:rPr>
-        <w:t>Sur les limites de la technologie</w:t>
-      </w:r>
-      <w:bookmarkEnd w:id="12"/>
-      <w:r>
-        <w:rPr>
-          <w:lang w:val="fr-FR" w:eastAsia="en-US"/>
-        </w:rPr>
-        <w:t xml:space="preserve"> </w:t>
-      </w:r>
-    </w:p>
-    <w:p>
-      <w:pPr>
-        <w:rPr>
-          <w:lang w:val="fr-FR" w:eastAsia="en-US"/>
-        </w:rPr>
-      </w:pPr>
-    </w:p>
-    <w:p>
-      <w:pPr>
-        <w:pStyle w:val="Titre3"/>
-        <w:rPr>
-          <w:lang w:val="fr-FR" w:eastAsia="en-US"/>
-        </w:rPr>
-      </w:pPr>
-      <w:bookmarkStart w:id="13" w:name="_Toc213659871"/>
-      <w:r>
-        <w:rPr>
-          <w:lang w:val="fr-FR" w:eastAsia="en-US"/>
-        </w:rPr>
-        <w:t>Sur le potentiel de la technologie</w:t>
-      </w:r>
-      <w:bookmarkEnd w:id="13"/>
-    </w:p>
-    <w:p>
-      <w:pPr>
-        <w:spacing w:after="160" w:line="278" w:lineRule="auto"/>
-        <w:rPr>
-          <w:lang w:val="fr-FR" w:eastAsia="en-US"/>
-        </w:rPr>
-      </w:pPr>
-      <w:r>
-        <w:rPr>
-          <w:lang w:val="fr-FR" w:eastAsia="en-US"/>
-        </w:rPr>
-        <w:br w:type="page"/>
-      </w:r>
-    </w:p>
-    <w:p>
-      <w:pPr>
-        <w:pStyle w:val="Titre1"/>
-        <w:rPr>
-          <w:lang w:val="fr-FR" w:eastAsia="en-US"/>
-        </w:rPr>
-      </w:pPr>
-      <w:bookmarkStart w:id="14" w:name="_Toc213659872"/>
+      </w:pPr>
+      <w:bookmarkStart w:id="15" w:name="_Toc213870532"/>
       <w:r>
         <w:rPr>
           <w:lang w:val="fr-FR" w:eastAsia="en-US"/>
@@ -2383,7 +3194,7 @@
         <w:lastRenderedPageBreak/>
         <w:t>Partie 3 – Démonstration</w:t>
       </w:r>
-      <w:bookmarkEnd w:id="14"/>
+      <w:bookmarkEnd w:id="15"/>
     </w:p>
     <w:p>
       <w:pPr>
@@ -2392,14 +3203,14 @@
           <w:lang w:val="fr-FR" w:eastAsia="en-US"/>
         </w:rPr>
       </w:pPr>
-      <w:bookmarkStart w:id="15" w:name="_Toc213659873"/>
+      <w:bookmarkStart w:id="16" w:name="_Toc213870533"/>
       <w:r>
         <w:rPr>
           <w:lang w:val="fr-FR" w:eastAsia="en-US"/>
         </w:rPr>
         <w:t>Lien vers notre démonstration :</w:t>
       </w:r>
-      <w:bookmarkEnd w:id="15"/>
+      <w:bookmarkEnd w:id="16"/>
       <w:r>
         <w:rPr>
           <w:lang w:val="fr-FR" w:eastAsia="en-US"/>
@@ -3810,6 +4621,92 @@
     </w:lvl>
   </w:abstractNum>
   <w:abstractNum w:abstractNumId="13" w15:restartNumberingAfterBreak="0">
+    <w:nsid w:val="4EEC7135"/>
+    <w:multiLevelType w:val="hybridMultilevel"/>
+    <w:tmpl w:val="814CDFF4"/>
+    <w:lvl w:ilvl="0" w:tplc="0C0C000F">
+      <w:start w:val="1"/>
+      <w:numFmt w:val="decimal"/>
+      <w:lvlText w:val="%1."/>
+      <w:lvlJc w:val="left"/>
+      <w:pPr>
+        <w:ind w:left="720" w:hanging="360"/>
+      </w:pPr>
+    </w:lvl>
+    <w:lvl w:ilvl="1" w:tplc="0C0C0019" w:tentative="1">
+      <w:start w:val="1"/>
+      <w:numFmt w:val="lowerLetter"/>
+      <w:lvlText w:val="%2."/>
+      <w:lvlJc w:val="left"/>
+      <w:pPr>
+        <w:ind w:left="1440" w:hanging="360"/>
+      </w:pPr>
+    </w:lvl>
+    <w:lvl w:ilvl="2" w:tplc="0C0C001B" w:tentative="1">
+      <w:start w:val="1"/>
+      <w:numFmt w:val="lowerRoman"/>
+      <w:lvlText w:val="%3."/>
+      <w:lvlJc w:val="right"/>
+      <w:pPr>
+        <w:ind w:left="2160" w:hanging="180"/>
+      </w:pPr>
+    </w:lvl>
+    <w:lvl w:ilvl="3" w:tplc="0C0C000F" w:tentative="1">
+      <w:start w:val="1"/>
+      <w:numFmt w:val="decimal"/>
+      <w:lvlText w:val="%4."/>
+      <w:lvlJc w:val="left"/>
+      <w:pPr>
+        <w:ind w:left="2880" w:hanging="360"/>
+      </w:pPr>
+    </w:lvl>
+    <w:lvl w:ilvl="4" w:tplc="0C0C0019" w:tentative="1">
+      <w:start w:val="1"/>
+      <w:numFmt w:val="lowerLetter"/>
+      <w:lvlText w:val="%5."/>
+      <w:lvlJc w:val="left"/>
+      <w:pPr>
+        <w:ind w:left="3600" w:hanging="360"/>
+      </w:pPr>
+    </w:lvl>
+    <w:lvl w:ilvl="5" w:tplc="0C0C001B" w:tentative="1">
+      <w:start w:val="1"/>
+      <w:numFmt w:val="lowerRoman"/>
+      <w:lvlText w:val="%6."/>
+      <w:lvlJc w:val="right"/>
+      <w:pPr>
+        <w:ind w:left="4320" w:hanging="180"/>
+      </w:pPr>
+    </w:lvl>
+    <w:lvl w:ilvl="6" w:tplc="0C0C000F" w:tentative="1">
+      <w:start w:val="1"/>
+      <w:numFmt w:val="decimal"/>
+      <w:lvlText w:val="%7."/>
+      <w:lvlJc w:val="left"/>
+      <w:pPr>
+        <w:ind w:left="5040" w:hanging="360"/>
+      </w:pPr>
+    </w:lvl>
+    <w:lvl w:ilvl="7" w:tplc="0C0C0019" w:tentative="1">
+      <w:start w:val="1"/>
+      <w:numFmt w:val="lowerLetter"/>
+      <w:lvlText w:val="%8."/>
+      <w:lvlJc w:val="left"/>
+      <w:pPr>
+        <w:ind w:left="5760" w:hanging="360"/>
+      </w:pPr>
+    </w:lvl>
+    <w:lvl w:ilvl="8" w:tplc="0C0C001B" w:tentative="1">
+      <w:start w:val="1"/>
+      <w:numFmt w:val="lowerRoman"/>
+      <w:lvlText w:val="%9."/>
+      <w:lvlJc w:val="right"/>
+      <w:pPr>
+        <w:ind w:left="6480" w:hanging="180"/>
+      </w:pPr>
+    </w:lvl>
+  </w:abstractNum>
+  <w:abstractNum w:abstractNumId="14" w15:restartNumberingAfterBreak="0">
     <w:nsid w:val="531462F1"/>
     <w:multiLevelType w:val="hybridMultilevel"/>
     <w:tmpl w:val="EFF8B4B4"/>
@@ -3895,7 +4792,7 @@
       </w:pPr>
     </w:lvl>
   </w:abstractNum>
-  <w:abstractNum w:abstractNumId="14" w15:restartNumberingAfterBreak="0">
+  <w:abstractNum w:abstractNumId="15" w15:restartNumberingAfterBreak="0">
     <w:nsid w:val="6CB1136A"/>
     <w:multiLevelType w:val="hybridMultilevel"/>
     <w:tmpl w:val="1F9854D4"/>
@@ -3981,7 +4878,7 @@
       </w:pPr>
     </w:lvl>
   </w:abstractNum>
-  <w:abstractNum w:abstractNumId="15" w15:restartNumberingAfterBreak="0">
+  <w:abstractNum w:abstractNumId="16" w15:restartNumberingAfterBreak="0">
     <w:nsid w:val="767B1777"/>
     <w:multiLevelType w:val="hybridMultilevel"/>
     <w:tmpl w:val="48707D7A"/>
@@ -4107,13 +5004,13 @@
     <w:abstractNumId w:val="9"/>
   </w:num>
   <w:num w:numId="5" w16cid:durableId="924846493">
-    <w:abstractNumId w:val="14"/>
+    <w:abstractNumId w:val="15"/>
   </w:num>
   <w:num w:numId="6" w16cid:durableId="621501009">
     <w:abstractNumId w:val="5"/>
   </w:num>
   <w:num w:numId="7" w16cid:durableId="970987322">
-    <w:abstractNumId w:val="13"/>
+    <w:abstractNumId w:val="14"/>
   </w:num>
   <w:num w:numId="8" w16cid:durableId="1213274178">
     <w:abstractNumId w:val="4"/>
@@ -4134,7 +5031,7 @@
     <w:abstractNumId w:val="3"/>
   </w:num>
   <w:num w:numId="14" w16cid:durableId="1429083337">
-    <w:abstractNumId w:val="15"/>
+    <w:abstractNumId w:val="16"/>
   </w:num>
   <w:num w:numId="15" w16cid:durableId="1349601748">
     <w:abstractNumId w:val="6"/>
@@ -4144,6 +5041,9 @@
   </w:num>
   <w:num w:numId="17" w16cid:durableId="1112480520">
     <w:abstractNumId w:val="11"/>
+  </w:num>
+  <w:num w:numId="18" w16cid:durableId="273052498">
+    <w:abstractNumId w:val="13"/>
   </w:num>
 </w:numbering>
 </file>

</xml_diff>

<commit_message>
Création du projet Laravel et Angular
</commit_message>
<xml_diff>
--- a/remise3.docx
+++ b/remise3.docx
@@ -2174,7 +2174,13 @@
         <w:rPr>
           <w:lang w:eastAsia="en-US"/>
         </w:rPr>
-        <w:t>Semaine 1 : Apprivoiser Angular 18 et _____</w:t>
+        <w:t>Semaine 1 : Apprivoiser Angular 18</w:t>
+      </w:r>
+      <w:r>
+        <w:rPr>
+          <w:lang w:eastAsia="en-US"/>
+        </w:rPr>
+        <w:t>, se familiariser avec l’environnement Angular et ses fichiers</w:t>
       </w:r>
     </w:p>
     <w:p>
@@ -2394,13 +2400,7 @@
         <w:rPr>
           <w:lang w:eastAsia="en-US"/>
         </w:rPr>
-        <w:t xml:space="preserve">). Il facilite la gestion d’état grâce aux nouveaux signaux réactifs et offre une meilleure composabilité pour les interfaces </w:t>
-      </w:r>
-      <w:r>
-        <w:rPr>
-          <w:lang w:eastAsia="en-US"/>
-        </w:rPr>
-        <w:t>complexes.</w:t>
+        <w:t>). Il facilite la gestion d’état grâce aux nouveaux signaux réactifs et offre une meilleure composabilité pour les interfaces complexes.</w:t>
       </w:r>
       <w:r>
         <w:rPr>
@@ -2552,16 +2552,8 @@
         <w:rPr>
           <w:lang w:val="fr-FR" w:eastAsia="en-US"/>
         </w:rPr>
-        <w:t xml:space="preserve">C’est basé sur </w:t>
-      </w:r>
-      <w:proofErr w:type="spellStart"/>
-      <w:r>
-        <w:rPr>
-          <w:lang w:val="fr-FR" w:eastAsia="en-US"/>
-        </w:rPr>
-        <w:t>TypeScript</w:t>
-      </w:r>
-      <w:proofErr w:type="spellEnd"/>
+        <w:t>C’est basé sur TypeScript</w:t>
+      </w:r>
       <w:r>
         <w:rPr>
           <w:lang w:val="fr-FR" w:eastAsia="en-US"/>
@@ -2680,13 +2672,7 @@
         <w:rPr>
           <w:lang w:eastAsia="en-US"/>
         </w:rPr>
-        <w:t>C</w:t>
-      </w:r>
-      <w:r>
-        <w:rPr>
-          <w:lang w:eastAsia="en-US"/>
-        </w:rPr>
-        <w:t>omposants qui n’ont pas besoin d’être déclarés dans un module pour fonctionner.</w:t>
+        <w:t>Composants qui n’ont pas besoin d’être déclarés dans un module pour fonctionner.</w:t>
       </w:r>
     </w:p>
     <w:p>
@@ -2701,15 +2687,7 @@
           <w:bCs/>
           <w:lang w:eastAsia="en-US"/>
         </w:rPr>
-        <w:t>S</w:t>
-      </w:r>
-      <w:r>
-        <w:rPr>
-          <w:b/>
-          <w:bCs/>
-          <w:lang w:eastAsia="en-US"/>
-        </w:rPr>
-        <w:t xml:space="preserve">ortie d'un </w:t>
+        <w:t xml:space="preserve">Sortie d'un </w:t>
       </w:r>
       <w:r>
         <w:rPr>
@@ -2754,20 +2732,63 @@
           <w:bCs/>
           <w:lang w:eastAsia="en-US"/>
         </w:rPr>
-        <w:t>SPA</w:t>
+        <w:t>SPA :</w:t>
       </w:r>
       <w:r>
         <w:rPr>
           <w:b/>
           <w:bCs/>
-          <w:lang w:eastAsia="en-US"/>
-        </w:rPr>
-        <w:t> :</w:t>
-      </w:r>
+        </w:rPr>
+        <w:t xml:space="preserve"> </w:t>
+      </w:r>
+      <w:r>
+        <w:rPr>
+          <w:lang w:eastAsia="en-US"/>
+        </w:rPr>
+        <w:t>U</w:t>
+      </w:r>
+      <w:r>
+        <w:rPr>
+          <w:lang w:eastAsia="en-US"/>
+        </w:rPr>
+        <w:t>ne application web qui charge une seule page HTML et met à jour son contenu dynamiquement sans recharger toute la page à chaque action</w:t>
+      </w:r>
+      <w:r>
+        <w:rPr>
+          <w:lang w:eastAsia="en-US"/>
+        </w:rPr>
+        <w:t>. (</w:t>
+      </w:r>
+      <w:r>
+        <w:rPr>
+          <w:lang w:eastAsia="en-US"/>
+        </w:rPr>
+        <w:t>Single Page Application)</w:t>
+      </w:r>
+    </w:p>
+    <w:p>
+      <w:pPr>
+        <w:rPr>
+          <w:lang w:eastAsia="en-US"/>
+        </w:rPr>
+      </w:pPr>
       <w:r>
         <w:rPr>
           <w:b/>
           <w:bCs/>
+          <w:lang w:eastAsia="en-US"/>
+        </w:rPr>
+        <w:t>Signaux réactifs</w:t>
+      </w:r>
+      <w:r>
+        <w:rPr>
+          <w:lang w:eastAsia="en-US"/>
+        </w:rPr>
+        <w:t> :</w:t>
+      </w:r>
+      <w:r>
+        <w:rPr>
+          <w:lang w:eastAsia="en-US"/>
         </w:rPr>
         <w:t xml:space="preserve"> </w:t>
       </w:r>
@@ -2775,25 +2796,7 @@
         <w:rPr>
           <w:lang w:eastAsia="en-US"/>
         </w:rPr>
-        <w:t>U</w:t>
-      </w:r>
-      <w:r>
-        <w:rPr>
-          <w:lang w:eastAsia="en-US"/>
-        </w:rPr>
-        <w:t>ne application web qui charge une seule page HTML et met à jour son contenu dynamiquement sans recharger toute la page à chaque action</w:t>
-      </w:r>
-      <w:r>
-        <w:rPr>
-          <w:lang w:eastAsia="en-US"/>
-        </w:rPr>
-        <w:t>. (</w:t>
-      </w:r>
-      <w:r>
-        <w:rPr>
-          <w:lang w:eastAsia="en-US"/>
-        </w:rPr>
-        <w:t>Single Page Application)</w:t>
+        <w:t>Valeurs qui “réagissent” automatiquement aux changements.</w:t>
       </w:r>
     </w:p>
     <w:p>
@@ -2808,15 +2811,7 @@
           <w:bCs/>
           <w:lang w:eastAsia="en-US"/>
         </w:rPr>
-        <w:t>S</w:t>
-      </w:r>
-      <w:r>
-        <w:rPr>
-          <w:b/>
-          <w:bCs/>
-          <w:lang w:eastAsia="en-US"/>
-        </w:rPr>
-        <w:t>ignaux réactifs</w:t>
+        <w:t>Composabilité</w:t>
       </w:r>
       <w:r>
         <w:rPr>
@@ -2834,66 +2829,7 @@
         <w:rPr>
           <w:lang w:eastAsia="en-US"/>
         </w:rPr>
-        <w:t>V</w:t>
-      </w:r>
-      <w:r>
-        <w:rPr>
-          <w:lang w:eastAsia="en-US"/>
-        </w:rPr>
-        <w:t>aleurs qui “réagissent” automatiquement aux changements.</w:t>
-      </w:r>
-    </w:p>
-    <w:p>
-      <w:pPr>
-        <w:rPr>
-          <w:lang w:eastAsia="en-US"/>
-        </w:rPr>
-      </w:pPr>
-      <w:r>
-        <w:rPr>
-          <w:b/>
-          <w:bCs/>
-          <w:lang w:eastAsia="en-US"/>
-        </w:rPr>
-        <w:t>C</w:t>
-      </w:r>
-      <w:r>
-        <w:rPr>
-          <w:b/>
-          <w:bCs/>
-          <w:lang w:eastAsia="en-US"/>
-        </w:rPr>
-        <w:t>omposabilité</w:t>
-      </w:r>
-      <w:r>
-        <w:rPr>
-          <w:lang w:eastAsia="en-US"/>
-        </w:rPr>
-        <w:t> :</w:t>
-      </w:r>
-      <w:r>
-        <w:rPr>
-          <w:lang w:eastAsia="en-US"/>
-        </w:rPr>
-        <w:t xml:space="preserve"> </w:t>
-      </w:r>
-      <w:r>
-        <w:rPr>
-          <w:lang w:eastAsia="en-US"/>
-        </w:rPr>
-        <w:t>C</w:t>
-      </w:r>
-      <w:r>
-        <w:rPr>
-          <w:lang w:eastAsia="en-US"/>
-        </w:rPr>
-        <w:t>apacité à être construit à partir de composants indépendants et réutilisables</w:t>
-      </w:r>
-      <w:r>
-        <w:rPr>
-          <w:lang w:eastAsia="en-US"/>
-        </w:rPr>
-        <w:t>.</w:t>
+        <w:t>Capacité à être construit à partir de composants indépendants et réutilisables.</w:t>
       </w:r>
     </w:p>
     <w:p>
@@ -2916,25 +2852,13 @@
         <w:rPr>
           <w:lang w:eastAsia="en-US"/>
         </w:rPr>
-        <w:t xml:space="preserve"> </w:t>
-      </w:r>
-      <w:r>
-        <w:rPr>
-          <w:lang w:eastAsia="en-US"/>
-        </w:rPr>
-        <w:t>:</w:t>
-      </w:r>
-      <w:r>
-        <w:rPr>
-          <w:lang w:eastAsia="en-US"/>
-        </w:rPr>
-        <w:t xml:space="preserve"> P</w:t>
-      </w:r>
-      <w:r>
-        <w:rPr>
-          <w:lang w:eastAsia="en-US"/>
-        </w:rPr>
-        <w:t>ermet de contrôler l’affichage ou le comportement des éléments dans le template en fonction de conditions ou de boucles</w:t>
+        <w:t xml:space="preserve"> :</w:t>
+      </w:r>
+      <w:r>
+        <w:rPr>
+          <w:lang w:eastAsia="en-US"/>
+        </w:rPr>
+        <w:t xml:space="preserve"> Permet de contrôler l’affichage ou le comportement des éléments dans le template en fonction de conditions ou de boucles</w:t>
       </w:r>
       <w:r>
         <w:rPr>
@@ -2957,24 +2881,14 @@
           <w:iCs/>
           <w:lang w:eastAsia="en-US"/>
         </w:rPr>
-        <w:t>L</w:t>
-      </w:r>
-      <w:r>
-        <w:rPr>
-          <w:b/>
-          <w:bCs/>
+        <w:t>Lazy loading</w:t>
+      </w:r>
+      <w:r>
+        <w:rPr>
           <w:i/>
           <w:iCs/>
           <w:lang w:eastAsia="en-US"/>
         </w:rPr>
-        <w:t>azy loading</w:t>
-      </w:r>
-      <w:r>
-        <w:rPr>
-          <w:i/>
-          <w:iCs/>
-          <w:lang w:eastAsia="en-US"/>
-        </w:rPr>
         <w:t xml:space="preserve"> </w:t>
       </w:r>
       <w:r>
@@ -2993,13 +2907,7 @@
         <w:rPr>
           <w:lang w:eastAsia="en-US"/>
         </w:rPr>
-        <w:t>Charger</w:t>
-      </w:r>
-      <w:r>
-        <w:rPr>
-          <w:lang w:eastAsia="en-US"/>
-        </w:rPr>
-        <w:t xml:space="preserve"> une partie de l’application que lorsque c’est nécessaire, au lieu de tout charger au démarrage.</w:t>
+        <w:t>Charger une partie de l’application que lorsque c’est nécessaire, au lieu de tout charger au démarrage.</w:t>
       </w:r>
     </w:p>
     <w:p>
@@ -5661,6 +5569,7 @@
   <w:style w:type="character" w:default="1" w:styleId="Policepardfaut">
     <w:name w:val="Default Paragraph Font"/>
     <w:uiPriority w:val="1"/>
+    <w:semiHidden/>
     <w:unhideWhenUsed/>
   </w:style>
   <w:style w:type="table" w:default="1" w:styleId="TableauNormal">

</xml_diff>